<commit_message>
edited report with post hoc analysis graphs
</commit_message>
<xml_diff>
--- a/report-DL.docx
+++ b/report-DL.docx
@@ -160,12 +160,12 @@
             <wp:extent cx="3041772" cy="2081213"/>
             <wp:effectExtent b="0" l="0" r="0" t="0"/>
             <wp:wrapTopAndBottom distB="114300" distT="114300"/>
-            <wp:docPr id="3" name="image2.png"/>
+            <wp:docPr id="3" name="image3.png"/>
             <a:graphic>
               <a:graphicData uri="http://schemas.openxmlformats.org/drawingml/2006/picture">
                 <pic:pic>
                   <pic:nvPicPr>
-                    <pic:cNvPr id="0" name="image2.png"/>
+                    <pic:cNvPr id="0" name="image3.png"/>
                     <pic:cNvPicPr preferRelativeResize="0"/>
                   </pic:nvPicPr>
                   <pic:blipFill>
@@ -202,12 +202,12 @@
             <wp:extent cx="3119775" cy="2138363"/>
             <wp:effectExtent b="0" l="0" r="0" t="0"/>
             <wp:wrapTopAndBottom distB="114300" distT="114300"/>
-            <wp:docPr id="2" name="image3.png"/>
+            <wp:docPr id="2" name="image2.png"/>
             <a:graphic>
               <a:graphicData uri="http://schemas.openxmlformats.org/drawingml/2006/picture">
                 <pic:pic>
                   <pic:nvPicPr>
-                    <pic:cNvPr id="0" name="image3.png"/>
+                    <pic:cNvPr id="0" name="image2.png"/>
                     <pic:cNvPicPr preferRelativeResize="0"/>
                   </pic:nvPicPr>
                   <pic:blipFill>
@@ -399,6 +399,1667 @@
           <w:rtl w:val="0"/>
         </w:rPr>
         <w:t xml:space="preserve">This Post Hoc Analysis revealed that it could be possible to identify a falling action versus siting and lying down. However, it may be difficult to differentiate between dropping a phone and falling.</w:t>
+      </w:r>
+      <w:r>
+        <w:br w:type="page"/>
+      </w:r>
+      <w:r>
+        <w:rPr>
+          <w:rtl w:val="0"/>
+        </w:rPr>
+      </w:r>
+    </w:p>
+    <w:p>
+      <w:pPr>
+        <w:rPr>
+          <w:sz w:val="24"/>
+          <w:szCs w:val="24"/>
+        </w:rPr>
+      </w:pPr>
+      <w:r>
+        <w:rPr>
+          <w:sz w:val="24"/>
+          <w:szCs w:val="24"/>
+          <w:rtl w:val="0"/>
+        </w:rPr>
+        <w:t xml:space="preserve">print(posthoc_avg_aT)</w:t>
+      </w:r>
+    </w:p>
+    <w:p>
+      <w:pPr>
+        <w:rPr>
+          <w:sz w:val="24"/>
+          <w:szCs w:val="24"/>
+        </w:rPr>
+      </w:pPr>
+      <w:r>
+        <w:rPr>
+          <w:sz w:val="24"/>
+          <w:szCs w:val="24"/>
+          <w:rtl w:val="0"/>
+        </w:rPr>
+        <w:t xml:space="preserve">    Multiple Comparison of Means - Tukey HSD, FWER=0.05      </w:t>
+      </w:r>
+    </w:p>
+    <w:p>
+      <w:pPr>
+        <w:rPr>
+          <w:sz w:val="24"/>
+          <w:szCs w:val="24"/>
+        </w:rPr>
+      </w:pPr>
+      <w:r>
+        <w:rPr>
+          <w:sz w:val="24"/>
+          <w:szCs w:val="24"/>
+          <w:rtl w:val="0"/>
+        </w:rPr>
+        <w:t xml:space="preserve">==============================================================</w:t>
+      </w:r>
+    </w:p>
+    <w:p>
+      <w:pPr>
+        <w:rPr>
+          <w:sz w:val="24"/>
+          <w:szCs w:val="24"/>
+        </w:rPr>
+      </w:pPr>
+      <w:r>
+        <w:rPr>
+          <w:sz w:val="24"/>
+          <w:szCs w:val="24"/>
+          <w:rtl w:val="0"/>
+        </w:rPr>
+        <w:t xml:space="preserve">   group1      group2   meandiff p-adj   lower   upper  reject</w:t>
+      </w:r>
+    </w:p>
+    <w:p>
+      <w:pPr>
+        <w:rPr>
+          <w:sz w:val="24"/>
+          <w:szCs w:val="24"/>
+        </w:rPr>
+      </w:pPr>
+      <w:r>
+        <w:rPr>
+          <w:sz w:val="24"/>
+          <w:szCs w:val="24"/>
+          <w:rtl w:val="0"/>
+        </w:rPr>
+        <w:t xml:space="preserve">--------------------------------------------------------------</w:t>
+      </w:r>
+    </w:p>
+    <w:p>
+      <w:pPr>
+        <w:rPr>
+          <w:sz w:val="24"/>
+          <w:szCs w:val="24"/>
+        </w:rPr>
+      </w:pPr>
+      <w:r>
+        <w:rPr>
+          <w:sz w:val="24"/>
+          <w:szCs w:val="24"/>
+          <w:rtl w:val="0"/>
+        </w:rPr>
+        <w:t xml:space="preserve">drop_avg_aT fall_avg_aT   0.4701 0.4491 -0.3513  1.2914  False</w:t>
+      </w:r>
+    </w:p>
+    <w:p>
+      <w:pPr>
+        <w:rPr>
+          <w:sz w:val="24"/>
+          <w:szCs w:val="24"/>
+        </w:rPr>
+      </w:pPr>
+      <w:r>
+        <w:rPr>
+          <w:sz w:val="24"/>
+          <w:szCs w:val="24"/>
+          <w:rtl w:val="0"/>
+        </w:rPr>
+        <w:t xml:space="preserve">drop_avg_aT  lie_avg_aT  -1.3672  0.001 -2.1886 -0.5459   True</w:t>
+      </w:r>
+    </w:p>
+    <w:p>
+      <w:pPr>
+        <w:rPr>
+          <w:sz w:val="24"/>
+          <w:szCs w:val="24"/>
+        </w:rPr>
+      </w:pPr>
+      <w:r>
+        <w:rPr>
+          <w:sz w:val="24"/>
+          <w:szCs w:val="24"/>
+          <w:rtl w:val="0"/>
+        </w:rPr>
+        <w:t xml:space="preserve">drop_avg_aT  sit_avg_aT   -2.864  0.001 -3.6853 -2.0426   True</w:t>
+      </w:r>
+    </w:p>
+    <w:p>
+      <w:pPr>
+        <w:rPr>
+          <w:sz w:val="24"/>
+          <w:szCs w:val="24"/>
+        </w:rPr>
+      </w:pPr>
+      <w:r>
+        <w:rPr>
+          <w:sz w:val="24"/>
+          <w:szCs w:val="24"/>
+          <w:rtl w:val="0"/>
+        </w:rPr>
+        <w:t xml:space="preserve">fall_avg_aT  lie_avg_aT  -1.8373  0.001 -2.6587 -1.0159   True</w:t>
+      </w:r>
+    </w:p>
+    <w:p>
+      <w:pPr>
+        <w:rPr>
+          <w:sz w:val="24"/>
+          <w:szCs w:val="24"/>
+        </w:rPr>
+      </w:pPr>
+      <w:r>
+        <w:rPr>
+          <w:sz w:val="24"/>
+          <w:szCs w:val="24"/>
+          <w:rtl w:val="0"/>
+        </w:rPr>
+        <w:t xml:space="preserve">fall_avg_aT  sit_avg_aT  -3.3341  0.001 -4.1554 -2.5127   True</w:t>
+      </w:r>
+    </w:p>
+    <w:p>
+      <w:pPr>
+        <w:rPr>
+          <w:sz w:val="24"/>
+          <w:szCs w:val="24"/>
+        </w:rPr>
+      </w:pPr>
+      <w:r>
+        <w:rPr>
+          <w:sz w:val="24"/>
+          <w:szCs w:val="24"/>
+          <w:rtl w:val="0"/>
+        </w:rPr>
+        <w:t xml:space="preserve"> lie_avg_aT  sit_avg_aT  -1.4968  0.001 -2.3181 -0.6754   True</w:t>
+      </w:r>
+    </w:p>
+    <w:p>
+      <w:pPr>
+        <w:rPr>
+          <w:sz w:val="24"/>
+          <w:szCs w:val="24"/>
+        </w:rPr>
+      </w:pPr>
+      <w:r>
+        <w:rPr>
+          <w:sz w:val="24"/>
+          <w:szCs w:val="24"/>
+          <w:rtl w:val="0"/>
+        </w:rPr>
+        <w:t xml:space="preserve">--------------------------------------------------------------</w:t>
+      </w:r>
+    </w:p>
+    <w:p>
+      <w:pPr>
+        <w:rPr>
+          <w:sz w:val="24"/>
+          <w:szCs w:val="24"/>
+        </w:rPr>
+      </w:pPr>
+      <w:r>
+        <w:rPr>
+          <w:rtl w:val="0"/>
+        </w:rPr>
+      </w:r>
+    </w:p>
+    <w:p>
+      <w:pPr>
+        <w:rPr>
+          <w:sz w:val="24"/>
+          <w:szCs w:val="24"/>
+        </w:rPr>
+      </w:pPr>
+      <w:r>
+        <w:rPr>
+          <w:sz w:val="24"/>
+          <w:szCs w:val="24"/>
+          <w:rtl w:val="0"/>
+        </w:rPr>
+        <w:t xml:space="preserve">print(posthoc_avg_ax)</w:t>
+      </w:r>
+    </w:p>
+    <w:p>
+      <w:pPr>
+        <w:rPr>
+          <w:sz w:val="24"/>
+          <w:szCs w:val="24"/>
+        </w:rPr>
+      </w:pPr>
+      <w:r>
+        <w:rPr>
+          <w:sz w:val="24"/>
+          <w:szCs w:val="24"/>
+          <w:rtl w:val="0"/>
+        </w:rPr>
+        <w:t xml:space="preserve">    Multiple Comparison of Means - Tukey HSD, FWER=0.05      </w:t>
+      </w:r>
+    </w:p>
+    <w:p>
+      <w:pPr>
+        <w:rPr>
+          <w:sz w:val="24"/>
+          <w:szCs w:val="24"/>
+        </w:rPr>
+      </w:pPr>
+      <w:r>
+        <w:rPr>
+          <w:sz w:val="24"/>
+          <w:szCs w:val="24"/>
+          <w:rtl w:val="0"/>
+        </w:rPr>
+        <w:t xml:space="preserve">==============================================================</w:t>
+      </w:r>
+    </w:p>
+    <w:p>
+      <w:pPr>
+        <w:rPr>
+          <w:sz w:val="24"/>
+          <w:szCs w:val="24"/>
+        </w:rPr>
+      </w:pPr>
+      <w:r>
+        <w:rPr>
+          <w:sz w:val="24"/>
+          <w:szCs w:val="24"/>
+          <w:rtl w:val="0"/>
+        </w:rPr>
+        <w:t xml:space="preserve">   group1      group2   meandiff p-adj   lower   upper  reject</w:t>
+      </w:r>
+    </w:p>
+    <w:p>
+      <w:pPr>
+        <w:rPr>
+          <w:sz w:val="24"/>
+          <w:szCs w:val="24"/>
+        </w:rPr>
+      </w:pPr>
+      <w:r>
+        <w:rPr>
+          <w:sz w:val="24"/>
+          <w:szCs w:val="24"/>
+          <w:rtl w:val="0"/>
+        </w:rPr>
+        <w:t xml:space="preserve">--------------------------------------------------------------</w:t>
+      </w:r>
+    </w:p>
+    <w:p>
+      <w:pPr>
+        <w:rPr>
+          <w:sz w:val="24"/>
+          <w:szCs w:val="24"/>
+        </w:rPr>
+      </w:pPr>
+      <w:r>
+        <w:rPr>
+          <w:sz w:val="24"/>
+          <w:szCs w:val="24"/>
+          <w:rtl w:val="0"/>
+        </w:rPr>
+        <w:t xml:space="preserve">drop_avg_ax fall_avg_ax  -0.0655    0.9 -0.3603  0.2294  False</w:t>
+      </w:r>
+    </w:p>
+    <w:p>
+      <w:pPr>
+        <w:rPr>
+          <w:sz w:val="24"/>
+          <w:szCs w:val="24"/>
+        </w:rPr>
+      </w:pPr>
+      <w:r>
+        <w:rPr>
+          <w:sz w:val="24"/>
+          <w:szCs w:val="24"/>
+          <w:rtl w:val="0"/>
+        </w:rPr>
+        <w:t xml:space="preserve">drop_avg_ax  lie_avg_ax   0.0271    0.9 -0.2678  0.3219  False</w:t>
+      </w:r>
+    </w:p>
+    <w:p>
+      <w:pPr>
+        <w:rPr>
+          <w:sz w:val="24"/>
+          <w:szCs w:val="24"/>
+        </w:rPr>
+      </w:pPr>
+      <w:r>
+        <w:rPr>
+          <w:sz w:val="24"/>
+          <w:szCs w:val="24"/>
+          <w:rtl w:val="0"/>
+        </w:rPr>
+        <w:t xml:space="preserve">drop_avg_ax  sit_avg_ax  -0.3997 0.0032 -0.6945 -0.1048   True</w:t>
+      </w:r>
+    </w:p>
+    <w:p>
+      <w:pPr>
+        <w:rPr>
+          <w:sz w:val="24"/>
+          <w:szCs w:val="24"/>
+        </w:rPr>
+      </w:pPr>
+      <w:r>
+        <w:rPr>
+          <w:sz w:val="24"/>
+          <w:szCs w:val="24"/>
+          <w:rtl w:val="0"/>
+        </w:rPr>
+        <w:t xml:space="preserve">fall_avg_ax  lie_avg_ax   0.0925 0.8278 -0.2023  0.3874  False</w:t>
+      </w:r>
+    </w:p>
+    <w:p>
+      <w:pPr>
+        <w:rPr>
+          <w:sz w:val="24"/>
+          <w:szCs w:val="24"/>
+        </w:rPr>
+      </w:pPr>
+      <w:r>
+        <w:rPr>
+          <w:sz w:val="24"/>
+          <w:szCs w:val="24"/>
+          <w:rtl w:val="0"/>
+        </w:rPr>
+        <w:t xml:space="preserve">fall_avg_ax  sit_avg_ax  -0.3342 0.0194 -0.6291 -0.0394   True</w:t>
+      </w:r>
+    </w:p>
+    <w:p>
+      <w:pPr>
+        <w:rPr>
+          <w:sz w:val="24"/>
+          <w:szCs w:val="24"/>
+        </w:rPr>
+      </w:pPr>
+      <w:r>
+        <w:rPr>
+          <w:sz w:val="24"/>
+          <w:szCs w:val="24"/>
+          <w:rtl w:val="0"/>
+        </w:rPr>
+        <w:t xml:space="preserve"> lie_avg_ax  sit_avg_ax  -0.4268 0.0014 -0.7216 -0.1319   True</w:t>
+      </w:r>
+    </w:p>
+    <w:p>
+      <w:pPr>
+        <w:rPr>
+          <w:sz w:val="24"/>
+          <w:szCs w:val="24"/>
+        </w:rPr>
+      </w:pPr>
+      <w:r>
+        <w:rPr>
+          <w:sz w:val="24"/>
+          <w:szCs w:val="24"/>
+          <w:rtl w:val="0"/>
+        </w:rPr>
+        <w:t xml:space="preserve">--------------------------------------------------------------</w:t>
+      </w:r>
+    </w:p>
+    <w:p>
+      <w:pPr>
+        <w:rPr>
+          <w:sz w:val="24"/>
+          <w:szCs w:val="24"/>
+        </w:rPr>
+      </w:pPr>
+      <w:r>
+        <w:rPr>
+          <w:rtl w:val="0"/>
+        </w:rPr>
+      </w:r>
+    </w:p>
+    <w:p>
+      <w:pPr>
+        <w:rPr>
+          <w:sz w:val="24"/>
+          <w:szCs w:val="24"/>
+        </w:rPr>
+      </w:pPr>
+      <w:r>
+        <w:rPr>
+          <w:sz w:val="24"/>
+          <w:szCs w:val="24"/>
+          <w:rtl w:val="0"/>
+        </w:rPr>
+        <w:t xml:space="preserve">print(posthoc_avg_ay)</w:t>
+      </w:r>
+    </w:p>
+    <w:p>
+      <w:pPr>
+        <w:rPr>
+          <w:sz w:val="24"/>
+          <w:szCs w:val="24"/>
+        </w:rPr>
+      </w:pPr>
+      <w:r>
+        <w:rPr>
+          <w:sz w:val="24"/>
+          <w:szCs w:val="24"/>
+          <w:rtl w:val="0"/>
+        </w:rPr>
+        <w:t xml:space="preserve">    Multiple Comparison of Means - Tukey HSD, FWER=0.05      </w:t>
+      </w:r>
+    </w:p>
+    <w:p>
+      <w:pPr>
+        <w:rPr>
+          <w:sz w:val="24"/>
+          <w:szCs w:val="24"/>
+        </w:rPr>
+      </w:pPr>
+      <w:r>
+        <w:rPr>
+          <w:sz w:val="24"/>
+          <w:szCs w:val="24"/>
+          <w:rtl w:val="0"/>
+        </w:rPr>
+        <w:t xml:space="preserve">==============================================================</w:t>
+      </w:r>
+    </w:p>
+    <w:p>
+      <w:pPr>
+        <w:rPr>
+          <w:sz w:val="24"/>
+          <w:szCs w:val="24"/>
+        </w:rPr>
+      </w:pPr>
+      <w:r>
+        <w:rPr>
+          <w:sz w:val="24"/>
+          <w:szCs w:val="24"/>
+          <w:rtl w:val="0"/>
+        </w:rPr>
+        <w:t xml:space="preserve">   group1      group2   meandiff p-adj   lower   upper  reject</w:t>
+      </w:r>
+    </w:p>
+    <w:p>
+      <w:pPr>
+        <w:rPr>
+          <w:sz w:val="24"/>
+          <w:szCs w:val="24"/>
+        </w:rPr>
+      </w:pPr>
+      <w:r>
+        <w:rPr>
+          <w:sz w:val="24"/>
+          <w:szCs w:val="24"/>
+          <w:rtl w:val="0"/>
+        </w:rPr>
+        <w:t xml:space="preserve">--------------------------------------------------------------</w:t>
+      </w:r>
+    </w:p>
+    <w:p>
+      <w:pPr>
+        <w:rPr>
+          <w:sz w:val="24"/>
+          <w:szCs w:val="24"/>
+        </w:rPr>
+      </w:pPr>
+      <w:r>
+        <w:rPr>
+          <w:sz w:val="24"/>
+          <w:szCs w:val="24"/>
+          <w:rtl w:val="0"/>
+        </w:rPr>
+        <w:t xml:space="preserve">drop_avg_ay fall_avg_ay  -0.4789  0.001 -0.7577 -0.2001   True</w:t>
+      </w:r>
+    </w:p>
+    <w:p>
+      <w:pPr>
+        <w:rPr>
+          <w:sz w:val="24"/>
+          <w:szCs w:val="24"/>
+        </w:rPr>
+      </w:pPr>
+      <w:r>
+        <w:rPr>
+          <w:sz w:val="24"/>
+          <w:szCs w:val="24"/>
+          <w:rtl w:val="0"/>
+        </w:rPr>
+        <w:t xml:space="preserve">drop_avg_ay  lie_avg_ay  -0.8619  0.001 -1.1406 -0.5831   True</w:t>
+      </w:r>
+    </w:p>
+    <w:p>
+      <w:pPr>
+        <w:rPr>
+          <w:sz w:val="24"/>
+          <w:szCs w:val="24"/>
+        </w:rPr>
+      </w:pPr>
+      <w:r>
+        <w:rPr>
+          <w:sz w:val="24"/>
+          <w:szCs w:val="24"/>
+          <w:rtl w:val="0"/>
+        </w:rPr>
+        <w:t xml:space="preserve">drop_avg_ay  sit_avg_ay   0.4599  0.001  0.1811  0.7387   True</w:t>
+      </w:r>
+    </w:p>
+    <w:p>
+      <w:pPr>
+        <w:rPr>
+          <w:sz w:val="24"/>
+          <w:szCs w:val="24"/>
+        </w:rPr>
+      </w:pPr>
+      <w:r>
+        <w:rPr>
+          <w:sz w:val="24"/>
+          <w:szCs w:val="24"/>
+          <w:rtl w:val="0"/>
+        </w:rPr>
+        <w:t xml:space="preserve">fall_avg_ay  lie_avg_ay  -0.3829 0.0027 -0.6617 -0.1042   True</w:t>
+      </w:r>
+    </w:p>
+    <w:p>
+      <w:pPr>
+        <w:rPr>
+          <w:sz w:val="24"/>
+          <w:szCs w:val="24"/>
+        </w:rPr>
+      </w:pPr>
+      <w:r>
+        <w:rPr>
+          <w:sz w:val="24"/>
+          <w:szCs w:val="24"/>
+          <w:rtl w:val="0"/>
+        </w:rPr>
+        <w:t xml:space="preserve">fall_avg_ay  sit_avg_ay   0.9388  0.001    0.66  1.2176   True</w:t>
+      </w:r>
+    </w:p>
+    <w:p>
+      <w:pPr>
+        <w:rPr>
+          <w:sz w:val="24"/>
+          <w:szCs w:val="24"/>
+        </w:rPr>
+      </w:pPr>
+      <w:r>
+        <w:rPr>
+          <w:sz w:val="24"/>
+          <w:szCs w:val="24"/>
+          <w:rtl w:val="0"/>
+        </w:rPr>
+        <w:t xml:space="preserve"> lie_avg_ay  sit_avg_ay   1.3217  0.001   1.043  1.6005   True</w:t>
+      </w:r>
+    </w:p>
+    <w:p>
+      <w:pPr>
+        <w:rPr>
+          <w:sz w:val="24"/>
+          <w:szCs w:val="24"/>
+        </w:rPr>
+      </w:pPr>
+      <w:r>
+        <w:rPr>
+          <w:sz w:val="24"/>
+          <w:szCs w:val="24"/>
+          <w:rtl w:val="0"/>
+        </w:rPr>
+        <w:t xml:space="preserve">--------------------------------------------------------------</w:t>
+      </w:r>
+    </w:p>
+    <w:p>
+      <w:pPr>
+        <w:rPr>
+          <w:sz w:val="24"/>
+          <w:szCs w:val="24"/>
+        </w:rPr>
+      </w:pPr>
+      <w:r>
+        <w:rPr>
+          <w:rtl w:val="0"/>
+        </w:rPr>
+      </w:r>
+    </w:p>
+    <w:p>
+      <w:pPr>
+        <w:rPr>
+          <w:sz w:val="24"/>
+          <w:szCs w:val="24"/>
+        </w:rPr>
+      </w:pPr>
+      <w:r>
+        <w:rPr>
+          <w:sz w:val="24"/>
+          <w:szCs w:val="24"/>
+          <w:rtl w:val="0"/>
+        </w:rPr>
+        <w:t xml:space="preserve">print(posthoc_avg_az)</w:t>
+      </w:r>
+    </w:p>
+    <w:p>
+      <w:pPr>
+        <w:rPr>
+          <w:sz w:val="24"/>
+          <w:szCs w:val="24"/>
+        </w:rPr>
+      </w:pPr>
+      <w:r>
+        <w:rPr>
+          <w:sz w:val="24"/>
+          <w:szCs w:val="24"/>
+          <w:rtl w:val="0"/>
+        </w:rPr>
+        <w:t xml:space="preserve">   Multiple Comparison of Means - Tukey HSD, FWER=0.05     </w:t>
+      </w:r>
+    </w:p>
+    <w:p>
+      <w:pPr>
+        <w:rPr>
+          <w:sz w:val="24"/>
+          <w:szCs w:val="24"/>
+        </w:rPr>
+      </w:pPr>
+      <w:r>
+        <w:rPr>
+          <w:sz w:val="24"/>
+          <w:szCs w:val="24"/>
+          <w:rtl w:val="0"/>
+        </w:rPr>
+        <w:t xml:space="preserve">============================================================</w:t>
+      </w:r>
+    </w:p>
+    <w:p>
+      <w:pPr>
+        <w:rPr>
+          <w:sz w:val="24"/>
+          <w:szCs w:val="24"/>
+        </w:rPr>
+      </w:pPr>
+      <w:r>
+        <w:rPr>
+          <w:sz w:val="24"/>
+          <w:szCs w:val="24"/>
+          <w:rtl w:val="0"/>
+        </w:rPr>
+        <w:t xml:space="preserve">   group1      group2   meandiff p-adj  lower  upper  reject</w:t>
+      </w:r>
+    </w:p>
+    <w:p>
+      <w:pPr>
+        <w:rPr>
+          <w:sz w:val="24"/>
+          <w:szCs w:val="24"/>
+        </w:rPr>
+      </w:pPr>
+      <w:r>
+        <w:rPr>
+          <w:sz w:val="24"/>
+          <w:szCs w:val="24"/>
+          <w:rtl w:val="0"/>
+        </w:rPr>
+        <w:t xml:space="preserve">------------------------------------------------------------</w:t>
+      </w:r>
+    </w:p>
+    <w:p>
+      <w:pPr>
+        <w:rPr>
+          <w:sz w:val="24"/>
+          <w:szCs w:val="24"/>
+        </w:rPr>
+      </w:pPr>
+      <w:r>
+        <w:rPr>
+          <w:sz w:val="24"/>
+          <w:szCs w:val="24"/>
+          <w:rtl w:val="0"/>
+        </w:rPr>
+        <w:t xml:space="preserve">drop_avg_az fall_avg_az   1.2883 0.001  1.0161 1.5605   True</w:t>
+      </w:r>
+    </w:p>
+    <w:p>
+      <w:pPr>
+        <w:rPr>
+          <w:sz w:val="24"/>
+          <w:szCs w:val="24"/>
+        </w:rPr>
+      </w:pPr>
+      <w:r>
+        <w:rPr>
+          <w:sz w:val="24"/>
+          <w:szCs w:val="24"/>
+          <w:rtl w:val="0"/>
+        </w:rPr>
+        <w:t xml:space="preserve">drop_avg_az  lie_avg_az   1.6948 0.001  1.4226  1.967   True</w:t>
+      </w:r>
+    </w:p>
+    <w:p>
+      <w:pPr>
+        <w:rPr>
+          <w:sz w:val="24"/>
+          <w:szCs w:val="24"/>
+        </w:rPr>
+      </w:pPr>
+      <w:r>
+        <w:rPr>
+          <w:sz w:val="24"/>
+          <w:szCs w:val="24"/>
+          <w:rtl w:val="0"/>
+        </w:rPr>
+        <w:t xml:space="preserve">drop_avg_az  sit_avg_az   1.7281 0.001  1.4559 2.0003   True</w:t>
+      </w:r>
+    </w:p>
+    <w:p>
+      <w:pPr>
+        <w:rPr>
+          <w:sz w:val="24"/>
+          <w:szCs w:val="24"/>
+        </w:rPr>
+      </w:pPr>
+      <w:r>
+        <w:rPr>
+          <w:sz w:val="24"/>
+          <w:szCs w:val="24"/>
+          <w:rtl w:val="0"/>
+        </w:rPr>
+        <w:t xml:space="preserve">fall_avg_az  lie_avg_az   0.4065 0.001  0.1343 0.6787   True</w:t>
+      </w:r>
+    </w:p>
+    <w:p>
+      <w:pPr>
+        <w:rPr>
+          <w:sz w:val="24"/>
+          <w:szCs w:val="24"/>
+        </w:rPr>
+      </w:pPr>
+      <w:r>
+        <w:rPr>
+          <w:sz w:val="24"/>
+          <w:szCs w:val="24"/>
+          <w:rtl w:val="0"/>
+        </w:rPr>
+        <w:t xml:space="preserve">fall_avg_az  sit_avg_az   0.4398 0.001  0.1676 0.7121   True</w:t>
+      </w:r>
+    </w:p>
+    <w:p>
+      <w:pPr>
+        <w:rPr>
+          <w:sz w:val="24"/>
+          <w:szCs w:val="24"/>
+        </w:rPr>
+      </w:pPr>
+      <w:r>
+        <w:rPr>
+          <w:sz w:val="24"/>
+          <w:szCs w:val="24"/>
+          <w:rtl w:val="0"/>
+        </w:rPr>
+        <w:t xml:space="preserve"> lie_avg_az  sit_avg_az   0.0333   0.9 -0.2389 0.3056  False</w:t>
+      </w:r>
+    </w:p>
+    <w:p>
+      <w:pPr>
+        <w:rPr>
+          <w:sz w:val="24"/>
+          <w:szCs w:val="24"/>
+        </w:rPr>
+      </w:pPr>
+      <w:r>
+        <w:rPr>
+          <w:sz w:val="24"/>
+          <w:szCs w:val="24"/>
+          <w:rtl w:val="0"/>
+        </w:rPr>
+        <w:t xml:space="preserve">------------------------------------------------------------</w:t>
+      </w:r>
+    </w:p>
+    <w:p>
+      <w:pPr>
+        <w:rPr>
+          <w:sz w:val="24"/>
+          <w:szCs w:val="24"/>
+        </w:rPr>
+      </w:pPr>
+      <w:r>
+        <w:rPr>
+          <w:rtl w:val="0"/>
+        </w:rPr>
+      </w:r>
+    </w:p>
+    <w:p>
+      <w:pPr>
+        <w:rPr>
+          <w:sz w:val="24"/>
+          <w:szCs w:val="24"/>
+        </w:rPr>
+      </w:pPr>
+      <w:r>
+        <w:rPr>
+          <w:sz w:val="24"/>
+          <w:szCs w:val="24"/>
+          <w:rtl w:val="0"/>
+        </w:rPr>
+        <w:t xml:space="preserve">print(posthoc_max_aT)</w:t>
+      </w:r>
+    </w:p>
+    <w:p>
+      <w:pPr>
+        <w:rPr>
+          <w:sz w:val="24"/>
+          <w:szCs w:val="24"/>
+        </w:rPr>
+      </w:pPr>
+      <w:r>
+        <w:rPr>
+          <w:sz w:val="24"/>
+          <w:szCs w:val="24"/>
+          <w:rtl w:val="0"/>
+        </w:rPr>
+        <w:t xml:space="preserve">     Multiple Comparison of Means - Tukey HSD, FWER=0.05       </w:t>
+      </w:r>
+    </w:p>
+    <w:p>
+      <w:pPr>
+        <w:rPr>
+          <w:sz w:val="24"/>
+          <w:szCs w:val="24"/>
+        </w:rPr>
+      </w:pPr>
+      <w:r>
+        <w:rPr>
+          <w:sz w:val="24"/>
+          <w:szCs w:val="24"/>
+          <w:rtl w:val="0"/>
+        </w:rPr>
+        <w:t xml:space="preserve">================================================================</w:t>
+      </w:r>
+    </w:p>
+    <w:p>
+      <w:pPr>
+        <w:rPr>
+          <w:sz w:val="24"/>
+          <w:szCs w:val="24"/>
+        </w:rPr>
+      </w:pPr>
+      <w:r>
+        <w:rPr>
+          <w:sz w:val="24"/>
+          <w:szCs w:val="24"/>
+          <w:rtl w:val="0"/>
+        </w:rPr>
+        <w:t xml:space="preserve">   group1      group2   meandiff p-adj   lower    upper   reject</w:t>
+      </w:r>
+    </w:p>
+    <w:p>
+      <w:pPr>
+        <w:rPr>
+          <w:sz w:val="24"/>
+          <w:szCs w:val="24"/>
+        </w:rPr>
+      </w:pPr>
+      <w:r>
+        <w:rPr>
+          <w:sz w:val="24"/>
+          <w:szCs w:val="24"/>
+          <w:rtl w:val="0"/>
+        </w:rPr>
+        <w:t xml:space="preserve">----------------------------------------------------------------</w:t>
+      </w:r>
+    </w:p>
+    <w:p>
+      <w:pPr>
+        <w:rPr>
+          <w:sz w:val="24"/>
+          <w:szCs w:val="24"/>
+        </w:rPr>
+      </w:pPr>
+      <w:r>
+        <w:rPr>
+          <w:sz w:val="24"/>
+          <w:szCs w:val="24"/>
+          <w:rtl w:val="0"/>
+        </w:rPr>
+        <w:t xml:space="preserve">drop_max_aT fall_max_aT -36.4563  0.001 -45.8015  -27.111   True</w:t>
+      </w:r>
+    </w:p>
+    <w:p>
+      <w:pPr>
+        <w:rPr>
+          <w:sz w:val="24"/>
+          <w:szCs w:val="24"/>
+        </w:rPr>
+      </w:pPr>
+      <w:r>
+        <w:rPr>
+          <w:sz w:val="24"/>
+          <w:szCs w:val="24"/>
+          <w:rtl w:val="0"/>
+        </w:rPr>
+        <w:t xml:space="preserve">drop_max_aT  lie_max_aT  -57.527  0.001 -66.8723 -48.1817   True</w:t>
+      </w:r>
+    </w:p>
+    <w:p>
+      <w:pPr>
+        <w:rPr>
+          <w:sz w:val="24"/>
+          <w:szCs w:val="24"/>
+        </w:rPr>
+      </w:pPr>
+      <w:r>
+        <w:rPr>
+          <w:sz w:val="24"/>
+          <w:szCs w:val="24"/>
+          <w:rtl w:val="0"/>
+        </w:rPr>
+        <w:t xml:space="preserve">drop_max_aT  sit_max_aT -62.9083  0.001 -72.2536 -53.5631   True</w:t>
+      </w:r>
+    </w:p>
+    <w:p>
+      <w:pPr>
+        <w:rPr>
+          <w:sz w:val="24"/>
+          <w:szCs w:val="24"/>
+        </w:rPr>
+      </w:pPr>
+      <w:r>
+        <w:rPr>
+          <w:sz w:val="24"/>
+          <w:szCs w:val="24"/>
+          <w:rtl w:val="0"/>
+        </w:rPr>
+        <w:t xml:space="preserve">fall_max_aT  lie_max_aT -21.0708  0.001  -30.416 -11.7255   True</w:t>
+      </w:r>
+    </w:p>
+    <w:p>
+      <w:pPr>
+        <w:rPr>
+          <w:sz w:val="24"/>
+          <w:szCs w:val="24"/>
+        </w:rPr>
+      </w:pPr>
+      <w:r>
+        <w:rPr>
+          <w:sz w:val="24"/>
+          <w:szCs w:val="24"/>
+          <w:rtl w:val="0"/>
+        </w:rPr>
+        <w:t xml:space="preserve">fall_max_aT  sit_max_aT -26.4521  0.001 -35.7974 -17.1068   True</w:t>
+      </w:r>
+    </w:p>
+    <w:p>
+      <w:pPr>
+        <w:rPr>
+          <w:sz w:val="24"/>
+          <w:szCs w:val="24"/>
+        </w:rPr>
+      </w:pPr>
+      <w:r>
+        <w:rPr>
+          <w:sz w:val="24"/>
+          <w:szCs w:val="24"/>
+          <w:rtl w:val="0"/>
+        </w:rPr>
+        <w:t xml:space="preserve"> lie_max_aT  sit_max_aT  -5.3813 0.4437 -14.7266    3.964  False</w:t>
+      </w:r>
+    </w:p>
+    <w:p>
+      <w:pPr>
+        <w:rPr>
+          <w:sz w:val="24"/>
+          <w:szCs w:val="24"/>
+        </w:rPr>
+      </w:pPr>
+      <w:r>
+        <w:rPr>
+          <w:sz w:val="24"/>
+          <w:szCs w:val="24"/>
+          <w:rtl w:val="0"/>
+        </w:rPr>
+        <w:t xml:space="preserve">----------------------------------------------------------------</w:t>
+      </w:r>
+    </w:p>
+    <w:p>
+      <w:pPr>
+        <w:rPr>
+          <w:sz w:val="24"/>
+          <w:szCs w:val="24"/>
+        </w:rPr>
+      </w:pPr>
+      <w:r>
+        <w:rPr>
+          <w:rtl w:val="0"/>
+        </w:rPr>
+      </w:r>
+    </w:p>
+    <w:p>
+      <w:pPr>
+        <w:rPr>
+          <w:sz w:val="24"/>
+          <w:szCs w:val="24"/>
+        </w:rPr>
+      </w:pPr>
+      <w:r>
+        <w:rPr>
+          <w:sz w:val="24"/>
+          <w:szCs w:val="24"/>
+          <w:rtl w:val="0"/>
+        </w:rPr>
+        <w:t xml:space="preserve">print(posthoc_max_ax)</w:t>
+      </w:r>
+    </w:p>
+    <w:p>
+      <w:pPr>
+        <w:rPr>
+          <w:sz w:val="24"/>
+          <w:szCs w:val="24"/>
+        </w:rPr>
+      </w:pPr>
+      <w:r>
+        <w:rPr>
+          <w:sz w:val="24"/>
+          <w:szCs w:val="24"/>
+          <w:rtl w:val="0"/>
+        </w:rPr>
+        <w:t xml:space="preserve">     Multiple Comparison of Means - Tukey HSD, FWER=0.05       </w:t>
+      </w:r>
+    </w:p>
+    <w:p>
+      <w:pPr>
+        <w:rPr>
+          <w:sz w:val="24"/>
+          <w:szCs w:val="24"/>
+        </w:rPr>
+      </w:pPr>
+      <w:r>
+        <w:rPr>
+          <w:sz w:val="24"/>
+          <w:szCs w:val="24"/>
+          <w:rtl w:val="0"/>
+        </w:rPr>
+        <w:t xml:space="preserve">================================================================</w:t>
+      </w:r>
+    </w:p>
+    <w:p>
+      <w:pPr>
+        <w:rPr>
+          <w:sz w:val="24"/>
+          <w:szCs w:val="24"/>
+        </w:rPr>
+      </w:pPr>
+      <w:r>
+        <w:rPr>
+          <w:sz w:val="24"/>
+          <w:szCs w:val="24"/>
+          <w:rtl w:val="0"/>
+        </w:rPr>
+        <w:t xml:space="preserve">   group1      group2   meandiff p-adj   lower    upper   reject</w:t>
+      </w:r>
+    </w:p>
+    <w:p>
+      <w:pPr>
+        <w:rPr>
+          <w:sz w:val="24"/>
+          <w:szCs w:val="24"/>
+        </w:rPr>
+      </w:pPr>
+      <w:r>
+        <w:rPr>
+          <w:sz w:val="24"/>
+          <w:szCs w:val="24"/>
+          <w:rtl w:val="0"/>
+        </w:rPr>
+        <w:t xml:space="preserve">----------------------------------------------------------------</w:t>
+      </w:r>
+    </w:p>
+    <w:p>
+      <w:pPr>
+        <w:rPr>
+          <w:sz w:val="24"/>
+          <w:szCs w:val="24"/>
+        </w:rPr>
+      </w:pPr>
+      <w:r>
+        <w:rPr>
+          <w:sz w:val="24"/>
+          <w:szCs w:val="24"/>
+          <w:rtl w:val="0"/>
+        </w:rPr>
+        <w:t xml:space="preserve">drop_max_ax fall_max_ax -11.3915  0.001 -18.1458  -4.6373   True</w:t>
+      </w:r>
+    </w:p>
+    <w:p>
+      <w:pPr>
+        <w:rPr>
+          <w:sz w:val="24"/>
+          <w:szCs w:val="24"/>
+        </w:rPr>
+      </w:pPr>
+      <w:r>
+        <w:rPr>
+          <w:sz w:val="24"/>
+          <w:szCs w:val="24"/>
+          <w:rtl w:val="0"/>
+        </w:rPr>
+        <w:t xml:space="preserve">drop_max_ax  lie_max_ax -23.6671  0.001 -30.4214 -16.9129   True</w:t>
+      </w:r>
+    </w:p>
+    <w:p>
+      <w:pPr>
+        <w:rPr>
+          <w:sz w:val="24"/>
+          <w:szCs w:val="24"/>
+        </w:rPr>
+      </w:pPr>
+      <w:r>
+        <w:rPr>
+          <w:sz w:val="24"/>
+          <w:szCs w:val="24"/>
+          <w:rtl w:val="0"/>
+        </w:rPr>
+        <w:t xml:space="preserve">drop_max_ax  sit_max_ax -26.7472  0.001 -33.5015  -19.993   True</w:t>
+      </w:r>
+    </w:p>
+    <w:p>
+      <w:pPr>
+        <w:rPr>
+          <w:sz w:val="24"/>
+          <w:szCs w:val="24"/>
+        </w:rPr>
+      </w:pPr>
+      <w:r>
+        <w:rPr>
+          <w:sz w:val="24"/>
+          <w:szCs w:val="24"/>
+          <w:rtl w:val="0"/>
+        </w:rPr>
+        <w:t xml:space="preserve">fall_max_ax  lie_max_ax -12.2756  0.001 -19.0299  -5.5214   True</w:t>
+      </w:r>
+    </w:p>
+    <w:p>
+      <w:pPr>
+        <w:rPr>
+          <w:sz w:val="24"/>
+          <w:szCs w:val="24"/>
+        </w:rPr>
+      </w:pPr>
+      <w:r>
+        <w:rPr>
+          <w:sz w:val="24"/>
+          <w:szCs w:val="24"/>
+          <w:rtl w:val="0"/>
+        </w:rPr>
+        <w:t xml:space="preserve">fall_max_ax  sit_max_ax -15.3557  0.001   -22.11  -8.6015   True</w:t>
+      </w:r>
+    </w:p>
+    <w:p>
+      <w:pPr>
+        <w:rPr>
+          <w:sz w:val="24"/>
+          <w:szCs w:val="24"/>
+        </w:rPr>
+      </w:pPr>
+      <w:r>
+        <w:rPr>
+          <w:sz w:val="24"/>
+          <w:szCs w:val="24"/>
+          <w:rtl w:val="0"/>
+        </w:rPr>
+        <w:t xml:space="preserve"> lie_max_ax  sit_max_ax  -3.0801 0.6212  -9.8343   3.6741  False</w:t>
+      </w:r>
+    </w:p>
+    <w:p>
+      <w:pPr>
+        <w:rPr>
+          <w:sz w:val="24"/>
+          <w:szCs w:val="24"/>
+        </w:rPr>
+      </w:pPr>
+      <w:r>
+        <w:rPr>
+          <w:sz w:val="24"/>
+          <w:szCs w:val="24"/>
+          <w:rtl w:val="0"/>
+        </w:rPr>
+        <w:t xml:space="preserve">----------------------------------------------------------------</w:t>
+      </w:r>
+    </w:p>
+    <w:p>
+      <w:pPr>
+        <w:rPr>
+          <w:sz w:val="24"/>
+          <w:szCs w:val="24"/>
+        </w:rPr>
+      </w:pPr>
+      <w:r>
+        <w:rPr>
+          <w:rtl w:val="0"/>
+        </w:rPr>
+      </w:r>
+    </w:p>
+    <w:p>
+      <w:pPr>
+        <w:rPr>
+          <w:sz w:val="24"/>
+          <w:szCs w:val="24"/>
+        </w:rPr>
+      </w:pPr>
+      <w:r>
+        <w:rPr>
+          <w:sz w:val="24"/>
+          <w:szCs w:val="24"/>
+          <w:rtl w:val="0"/>
+        </w:rPr>
+        <w:t xml:space="preserve">print(posthoc_max_ay)</w:t>
+      </w:r>
+    </w:p>
+    <w:p>
+      <w:pPr>
+        <w:rPr>
+          <w:sz w:val="24"/>
+          <w:szCs w:val="24"/>
+        </w:rPr>
+      </w:pPr>
+      <w:r>
+        <w:rPr>
+          <w:sz w:val="24"/>
+          <w:szCs w:val="24"/>
+          <w:rtl w:val="0"/>
+        </w:rPr>
+        <w:t xml:space="preserve">     Multiple Comparison of Means - Tukey HSD, FWER=0.05       </w:t>
+      </w:r>
+    </w:p>
+    <w:p>
+      <w:pPr>
+        <w:rPr>
+          <w:sz w:val="24"/>
+          <w:szCs w:val="24"/>
+        </w:rPr>
+      </w:pPr>
+      <w:r>
+        <w:rPr>
+          <w:sz w:val="24"/>
+          <w:szCs w:val="24"/>
+          <w:rtl w:val="0"/>
+        </w:rPr>
+        <w:t xml:space="preserve">================================================================</w:t>
+      </w:r>
+    </w:p>
+    <w:p>
+      <w:pPr>
+        <w:rPr>
+          <w:sz w:val="24"/>
+          <w:szCs w:val="24"/>
+        </w:rPr>
+      </w:pPr>
+      <w:r>
+        <w:rPr>
+          <w:sz w:val="24"/>
+          <w:szCs w:val="24"/>
+          <w:rtl w:val="0"/>
+        </w:rPr>
+        <w:t xml:space="preserve">   group1      group2   meandiff p-adj   lower    upper   reject</w:t>
+      </w:r>
+    </w:p>
+    <w:p>
+      <w:pPr>
+        <w:rPr>
+          <w:sz w:val="24"/>
+          <w:szCs w:val="24"/>
+        </w:rPr>
+      </w:pPr>
+      <w:r>
+        <w:rPr>
+          <w:sz w:val="24"/>
+          <w:szCs w:val="24"/>
+          <w:rtl w:val="0"/>
+        </w:rPr>
+        <w:t xml:space="preserve">----------------------------------------------------------------</w:t>
+      </w:r>
+    </w:p>
+    <w:p>
+      <w:pPr>
+        <w:rPr>
+          <w:sz w:val="24"/>
+          <w:szCs w:val="24"/>
+        </w:rPr>
+      </w:pPr>
+      <w:r>
+        <w:rPr>
+          <w:sz w:val="24"/>
+          <w:szCs w:val="24"/>
+          <w:rtl w:val="0"/>
+        </w:rPr>
+        <w:t xml:space="preserve">drop_max_ay fall_max_ay  -8.1527 0.0053 -14.4487  -1.8567   True</w:t>
+      </w:r>
+    </w:p>
+    <w:p>
+      <w:pPr>
+        <w:rPr>
+          <w:sz w:val="24"/>
+          <w:szCs w:val="24"/>
+        </w:rPr>
+      </w:pPr>
+      <w:r>
+        <w:rPr>
+          <w:sz w:val="24"/>
+          <w:szCs w:val="24"/>
+          <w:rtl w:val="0"/>
+        </w:rPr>
+        <w:t xml:space="preserve">drop_max_ay  lie_max_ay -12.9233  0.001 -19.2193  -6.6273   True</w:t>
+      </w:r>
+    </w:p>
+    <w:p>
+      <w:pPr>
+        <w:rPr>
+          <w:sz w:val="24"/>
+          <w:szCs w:val="24"/>
+        </w:rPr>
+      </w:pPr>
+      <w:r>
+        <w:rPr>
+          <w:sz w:val="24"/>
+          <w:szCs w:val="24"/>
+          <w:rtl w:val="0"/>
+        </w:rPr>
+        <w:t xml:space="preserve">drop_max_ay  sit_max_ay -16.5168  0.001 -22.8128 -10.2208   True</w:t>
+      </w:r>
+    </w:p>
+    <w:p>
+      <w:pPr>
+        <w:rPr>
+          <w:sz w:val="24"/>
+          <w:szCs w:val="24"/>
+        </w:rPr>
+      </w:pPr>
+      <w:r>
+        <w:rPr>
+          <w:sz w:val="24"/>
+          <w:szCs w:val="24"/>
+          <w:rtl w:val="0"/>
+        </w:rPr>
+        <w:t xml:space="preserve">fall_max_ay  lie_max_ay  -4.7706 0.2045 -11.0666   1.5254  False</w:t>
+      </w:r>
+    </w:p>
+    <w:p>
+      <w:pPr>
+        <w:rPr>
+          <w:sz w:val="24"/>
+          <w:szCs w:val="24"/>
+        </w:rPr>
+      </w:pPr>
+      <w:r>
+        <w:rPr>
+          <w:sz w:val="24"/>
+          <w:szCs w:val="24"/>
+          <w:rtl w:val="0"/>
+        </w:rPr>
+        <w:t xml:space="preserve">fall_max_ay  sit_max_ay  -8.3641  0.004 -14.6601  -2.0681   True</w:t>
+      </w:r>
+    </w:p>
+    <w:p>
+      <w:pPr>
+        <w:rPr>
+          <w:sz w:val="24"/>
+          <w:szCs w:val="24"/>
+        </w:rPr>
+      </w:pPr>
+      <w:r>
+        <w:rPr>
+          <w:sz w:val="24"/>
+          <w:szCs w:val="24"/>
+          <w:rtl w:val="0"/>
+        </w:rPr>
+        <w:t xml:space="preserve"> lie_max_ay  sit_max_ay  -3.5935 0.4515  -9.8895   2.7025  False</w:t>
+      </w:r>
+    </w:p>
+    <w:p>
+      <w:pPr>
+        <w:rPr>
+          <w:sz w:val="24"/>
+          <w:szCs w:val="24"/>
+        </w:rPr>
+      </w:pPr>
+      <w:r>
+        <w:rPr>
+          <w:sz w:val="24"/>
+          <w:szCs w:val="24"/>
+          <w:rtl w:val="0"/>
+        </w:rPr>
+        <w:t xml:space="preserve">----------------------------------------------------------------</w:t>
+      </w:r>
+    </w:p>
+    <w:p>
+      <w:pPr>
+        <w:rPr>
+          <w:sz w:val="24"/>
+          <w:szCs w:val="24"/>
+        </w:rPr>
+      </w:pPr>
+      <w:r>
+        <w:rPr>
+          <w:rtl w:val="0"/>
+        </w:rPr>
+      </w:r>
+    </w:p>
+    <w:p>
+      <w:pPr>
+        <w:rPr>
+          <w:sz w:val="24"/>
+          <w:szCs w:val="24"/>
+        </w:rPr>
+      </w:pPr>
+      <w:r>
+        <w:rPr>
+          <w:sz w:val="24"/>
+          <w:szCs w:val="24"/>
+          <w:rtl w:val="0"/>
+        </w:rPr>
+        <w:t xml:space="preserve">print(posthoc_max_az)</w:t>
+      </w:r>
+    </w:p>
+    <w:p>
+      <w:pPr>
+        <w:rPr>
+          <w:sz w:val="24"/>
+          <w:szCs w:val="24"/>
+        </w:rPr>
+      </w:pPr>
+      <w:r>
+        <w:rPr>
+          <w:sz w:val="24"/>
+          <w:szCs w:val="24"/>
+          <w:rtl w:val="0"/>
+        </w:rPr>
+        <w:t xml:space="preserve">     Multiple Comparison of Means - Tukey HSD, FWER=0.05       </w:t>
+      </w:r>
+    </w:p>
+    <w:p>
+      <w:pPr>
+        <w:rPr>
+          <w:sz w:val="24"/>
+          <w:szCs w:val="24"/>
+        </w:rPr>
+      </w:pPr>
+      <w:r>
+        <w:rPr>
+          <w:sz w:val="24"/>
+          <w:szCs w:val="24"/>
+          <w:rtl w:val="0"/>
+        </w:rPr>
+        <w:t xml:space="preserve">================================================================</w:t>
+      </w:r>
+    </w:p>
+    <w:p>
+      <w:pPr>
+        <w:rPr>
+          <w:sz w:val="24"/>
+          <w:szCs w:val="24"/>
+        </w:rPr>
+      </w:pPr>
+      <w:r>
+        <w:rPr>
+          <w:sz w:val="24"/>
+          <w:szCs w:val="24"/>
+          <w:rtl w:val="0"/>
+        </w:rPr>
+        <w:t xml:space="preserve">   group1      group2   meandiff p-adj   lower    upper   reject</w:t>
+      </w:r>
+    </w:p>
+    <w:p>
+      <w:pPr>
+        <w:rPr>
+          <w:sz w:val="24"/>
+          <w:szCs w:val="24"/>
+        </w:rPr>
+      </w:pPr>
+      <w:r>
+        <w:rPr>
+          <w:sz w:val="24"/>
+          <w:szCs w:val="24"/>
+          <w:rtl w:val="0"/>
+        </w:rPr>
+        <w:t xml:space="preserve">----------------------------------------------------------------</w:t>
+      </w:r>
+    </w:p>
+    <w:p>
+      <w:pPr>
+        <w:rPr>
+          <w:sz w:val="24"/>
+          <w:szCs w:val="24"/>
+        </w:rPr>
+      </w:pPr>
+      <w:r>
+        <w:rPr>
+          <w:sz w:val="24"/>
+          <w:szCs w:val="24"/>
+          <w:rtl w:val="0"/>
+        </w:rPr>
+        <w:t xml:space="preserve">drop_max_az fall_max_az -26.5014  0.001 -33.5688  -19.434   True</w:t>
+      </w:r>
+    </w:p>
+    <w:p>
+      <w:pPr>
+        <w:rPr>
+          <w:sz w:val="24"/>
+          <w:szCs w:val="24"/>
+        </w:rPr>
+      </w:pPr>
+      <w:r>
+        <w:rPr>
+          <w:sz w:val="24"/>
+          <w:szCs w:val="24"/>
+          <w:rtl w:val="0"/>
+        </w:rPr>
+        <w:t xml:space="preserve">drop_max_az  lie_max_az -39.7905  0.001 -46.8579 -32.7231   True</w:t>
+      </w:r>
+    </w:p>
+    <w:p>
+      <w:pPr>
+        <w:rPr>
+          <w:sz w:val="24"/>
+          <w:szCs w:val="24"/>
+        </w:rPr>
+      </w:pPr>
+      <w:r>
+        <w:rPr>
+          <w:sz w:val="24"/>
+          <w:szCs w:val="24"/>
+          <w:rtl w:val="0"/>
+        </w:rPr>
+        <w:t xml:space="preserve">drop_max_az  sit_max_az -41.8961  0.001 -48.9635 -34.8287   True</w:t>
+      </w:r>
+    </w:p>
+    <w:p>
+      <w:pPr>
+        <w:rPr>
+          <w:sz w:val="24"/>
+          <w:szCs w:val="24"/>
+        </w:rPr>
+      </w:pPr>
+      <w:r>
+        <w:rPr>
+          <w:sz w:val="24"/>
+          <w:szCs w:val="24"/>
+          <w:rtl w:val="0"/>
+        </w:rPr>
+        <w:t xml:space="preserve">fall_max_az  lie_max_az -13.2891  0.001 -20.3565  -6.2217   True</w:t>
+      </w:r>
+    </w:p>
+    <w:p>
+      <w:pPr>
+        <w:rPr>
+          <w:sz w:val="24"/>
+          <w:szCs w:val="24"/>
+        </w:rPr>
+      </w:pPr>
+      <w:r>
+        <w:rPr>
+          <w:sz w:val="24"/>
+          <w:szCs w:val="24"/>
+          <w:rtl w:val="0"/>
+        </w:rPr>
+        <w:t xml:space="preserve">fall_max_az  sit_max_az -15.3947  0.001 -22.4621  -8.3273   True</w:t>
+      </w:r>
+    </w:p>
+    <w:p>
+      <w:pPr>
+        <w:rPr>
+          <w:sz w:val="24"/>
+          <w:szCs w:val="24"/>
+        </w:rPr>
+      </w:pPr>
+      <w:r>
+        <w:rPr>
+          <w:sz w:val="24"/>
+          <w:szCs w:val="24"/>
+          <w:rtl w:val="0"/>
+        </w:rPr>
+        <w:t xml:space="preserve"> lie_max_az  sit_max_az  -2.1056 0.8509   -9.173   4.9618  False</w:t>
+      </w:r>
+    </w:p>
+    <w:p>
+      <w:pPr>
+        <w:rPr>
+          <w:sz w:val="24"/>
+          <w:szCs w:val="24"/>
+        </w:rPr>
+      </w:pPr>
+      <w:r>
+        <w:rPr>
+          <w:sz w:val="24"/>
+          <w:szCs w:val="24"/>
+          <w:rtl w:val="0"/>
+        </w:rPr>
+        <w:t xml:space="preserve">----------------------------------------------------------------</w:t>
+      </w:r>
+    </w:p>
+    <w:p>
+      <w:pPr>
+        <w:rPr>
+          <w:sz w:val="24"/>
+          <w:szCs w:val="24"/>
+        </w:rPr>
+      </w:pPr>
+      <w:r>
+        <w:rPr>
+          <w:rtl w:val="0"/>
+        </w:rPr>
+      </w:r>
+    </w:p>
+    <w:p>
+      <w:pPr>
+        <w:rPr>
+          <w:sz w:val="24"/>
+          <w:szCs w:val="24"/>
+        </w:rPr>
+      </w:pPr>
+      <w:r>
+        <w:rPr>
+          <w:rtl w:val="0"/>
+        </w:rPr>
       </w:r>
     </w:p>
     <w:sectPr>

</xml_diff>